<commit_message>
Update user_guide with new command line parameters
Add recent command line parameter information to documentation.

Add script to run basic training on sumner.

Adjust script to run basic training on winter to account for module renaming.
</commit_message>
<xml_diff>
--- a/user_guide_inference.docx
+++ b/user_guide_inference.docx
@@ -4484,6 +4484,173 @@
     </w:p>
     <w:p/>
     <w:p>
+      <w:r>
+        <w:t>-sf, --</w:t>
+      </w:r>
+      <w:proofErr w:type="spellStart"/>
+      <w:r>
+        <w:t>segmentation_frame</w:t>
+      </w:r>
+      <w:proofErr w:type="spellEnd"/>
+      <w:r>
+        <w:t>: If an input image is 4D, which frame should be selected for inference. Integer. This value is zero-indexed. MRI images of certain modalities are often stored as 4D images. It tends to be the case that the B=0 frame (in the case of DTI) has the best signal to noise ratio and lowest frequency of motion artefacts. Thus, it is best to choose the frame corresponding to the B=0 frame for segmentation for best results. If input images are 3D to begin with, this value will not be used.</w:t>
+      </w:r>
+    </w:p>
+    <w:p>
+      <w:r>
+        <w:t>EX: -</w:t>
+      </w:r>
+      <w:proofErr w:type="spellStart"/>
+      <w:r>
+        <w:t>fl</w:t>
+      </w:r>
+      <w:proofErr w:type="spellEnd"/>
+      <w:r>
+        <w:t xml:space="preserve"> 0</w:t>
+      </w:r>
+    </w:p>
+    <w:p/>
+    <w:p>
+      <w:r>
+        <w:t>-</w:t>
+      </w:r>
+      <w:proofErr w:type="spellStart"/>
+      <w:r>
+        <w:t>fl</w:t>
+      </w:r>
+      <w:proofErr w:type="spellEnd"/>
+      <w:r>
+        <w:t>, --</w:t>
+      </w:r>
+      <w:proofErr w:type="spellStart"/>
+      <w:r>
+        <w:t>frame_location</w:t>
+      </w:r>
+      <w:proofErr w:type="spellEnd"/>
+      <w:r>
+        <w:t>: If an input image is 4D, whether the index corresponding to frames is first or last. String, either ‘</w:t>
+      </w:r>
+      <w:proofErr w:type="spellStart"/>
+      <w:r>
+        <w:t>frame_first</w:t>
+      </w:r>
+      <w:proofErr w:type="spellEnd"/>
+      <w:r>
+        <w:t>’ or ‘</w:t>
+      </w:r>
+      <w:proofErr w:type="spellStart"/>
+      <w:r>
+        <w:t>frame_last</w:t>
+      </w:r>
+      <w:proofErr w:type="spellEnd"/>
+      <w:r>
+        <w:t>’. If the input images are 3D, this value will not be used.</w:t>
+      </w:r>
+    </w:p>
+    <w:p/>
+    <w:p>
+      <w:r>
+        <w:t>-</w:t>
+      </w:r>
+      <w:proofErr w:type="spellStart"/>
+      <w:r>
+        <w:t>oo</w:t>
+      </w:r>
+      <w:proofErr w:type="spellEnd"/>
+      <w:r>
+        <w:t>, --</w:t>
+      </w:r>
+      <w:proofErr w:type="spellStart"/>
+      <w:r>
+        <w:t>output_orientation</w:t>
+      </w:r>
+      <w:proofErr w:type="spellEnd"/>
+      <w:r>
+        <w:t xml:space="preserve">: The orientation to which images should be written. String, either ‘auto’ or a valid three-character orientation identifier. If auto, the orientation of the input image is </w:t>
+      </w:r>
+      <w:proofErr w:type="gramStart"/>
+      <w:r>
+        <w:t>detected</w:t>
+      </w:r>
+      <w:proofErr w:type="gramEnd"/>
+      <w:r>
+        <w:t xml:space="preserve"> and all output images are written with that orientation. If a valued three-character orientation identifier, the output images are written to that orientation. Valid </w:t>
+      </w:r>
+      <w:proofErr w:type="gramStart"/>
+      <w:r>
+        <w:t>three character</w:t>
+      </w:r>
+      <w:proofErr w:type="gramEnd"/>
+      <w:r>
+        <w:t xml:space="preserve"> identifiers take forms like the following: LPS, RAS, etc.</w:t>
+      </w:r>
+    </w:p>
+    <w:p>
+      <w:r>
+        <w:t>EX: -</w:t>
+      </w:r>
+      <w:proofErr w:type="spellStart"/>
+      <w:r>
+        <w:t>oo</w:t>
+      </w:r>
+      <w:proofErr w:type="spellEnd"/>
+      <w:r>
+        <w:t xml:space="preserve"> RAS</w:t>
+      </w:r>
+    </w:p>
+    <w:p>
+      <w:r>
+        <w:t>*KNOWN ISSUE*: Currently, the code does not handle permutations of axis indices well. For orientation inputs/outputs of the form (L/</w:t>
+      </w:r>
+      <w:proofErr w:type="gramStart"/>
+      <w:r>
+        <w:t>R)(</w:t>
+      </w:r>
+      <w:proofErr w:type="gramEnd"/>
+      <w:r>
+        <w:t xml:space="preserve">P/A)(I/S) the software handles conversions well. If, for example, the first voxel axis corresponds to P/A, the </w:t>
+      </w:r>
+      <w:r>
+        <w:t>software will make incorrect assumptions about which index corresponds to which voxel axis. This will lead to incorrect values being attributed to every dimension.</w:t>
+      </w:r>
+    </w:p>
+    <w:p/>
+    <w:p>
+      <w:r>
+        <w:t>-</w:t>
+      </w:r>
+      <w:proofErr w:type="spellStart"/>
+      <w:r>
+        <w:t>bhf</w:t>
+      </w:r>
+      <w:proofErr w:type="spellEnd"/>
+      <w:r>
+        <w:t>, --</w:t>
+      </w:r>
+      <w:proofErr w:type="spellStart"/>
+      <w:r>
+        <w:t>binary_hole_filling</w:t>
+      </w:r>
+      <w:proofErr w:type="spellEnd"/>
+      <w:r>
+        <w:t>: Whether to apply binary opening/closing filters to final mask after inference. Boolean. If True, after inference is complete, binary opening and closing filters with kernel size 1 will be applied to the binary mask. This serves to fill isolated holes inside brain regions and eliminate isolated brain pixels in background regions. It is possible that these opening/closing filters could have a negative effect on the inference performance, particularly if the brain has a relatively large number of fine structures. If those fine structures are being missed, consider changing this value to False.</w:t>
+      </w:r>
+    </w:p>
+    <w:p>
+      <w:r>
+        <w:t>EX: -</w:t>
+      </w:r>
+      <w:proofErr w:type="spellStart"/>
+      <w:r>
+        <w:t>bhf</w:t>
+      </w:r>
+      <w:proofErr w:type="spellEnd"/>
+      <w:r>
+        <w:t xml:space="preserve"> True </w:t>
+      </w:r>
+    </w:p>
+    <w:p/>
+    <w:p>
       <w:pPr>
         <w:pStyle w:val="Heading2"/>
       </w:pPr>
@@ -4520,7 +4687,11 @@
         <w:t xml:space="preserve"> The additional output files are the preliminary mask created to determine rough brain region for Z-Axis correction and its corresponding likelihood map, a </w:t>
       </w:r>
       <w:r>
-        <w:t>plot of the intensity by slice before and after Z-Axis correction, and the Z-Axis corrected data file. Use Z-Axis correction if there is a large difference in intensity between slices in a single image.</w:t>
+        <w:t xml:space="preserve">plot of the intensity by slice before </w:t>
+      </w:r>
+      <w:r>
+        <w:lastRenderedPageBreak/>
+        <w:t>and after Z-Axis correction, and the Z-Axis corrected data file. Use Z-Axis correction if there is a large difference in intensity between slices in a single image.</w:t>
       </w:r>
     </w:p>
     <w:p>
@@ -4682,11 +4853,7 @@
       </w:r>
       <w:proofErr w:type="spellEnd"/>
       <w:r>
-        <w:t xml:space="preserve">’ normalization to limit the effect of outlier pixels. In some cases, images have a small number of pixels with an intensity many standard deviations above the mean. When normalized, those large intensity pixels will squish the rest of the data very close to zero. Normalizing by slice in this case will limit this damaging effect to a </w:t>
-      </w:r>
-      <w:r>
-        <w:lastRenderedPageBreak/>
-        <w:t>single slice. By slice normalization can also serve as an alternative to Z-Axis correction. If data has vastly different intensity by slice, consider trying both.</w:t>
+        <w:t>’ normalization to limit the effect of outlier pixels. In some cases, images have a small number of pixels with an intensity many standard deviations above the mean. When normalized, those large intensity pixels will squish the rest of the data very close to zero. Normalizing by slice in this case will limit this damaging effect to a single slice. By slice normalization can also serve as an alternative to Z-Axis correction. If data has vastly different intensity by slice, consider trying both.</w:t>
       </w:r>
     </w:p>
     <w:p>
@@ -4873,304 +5040,300 @@
     </w:p>
     <w:p>
       <w:r>
+        <w:t>EX: -is 32</w:t>
+      </w:r>
+    </w:p>
+    <w:p/>
+    <w:p>
+      <w:pPr>
+        <w:pStyle w:val="Heading2"/>
+      </w:pPr>
+      <w:bookmarkStart w:id="21" w:name="_Toc98850824"/>
+      <w:r>
+        <w:t>Image Preprocessing Options – Mode 2</w:t>
+      </w:r>
+      <w:bookmarkEnd w:id="21"/>
+    </w:p>
+    <w:p>
+      <w:r>
+        <w:t>-</w:t>
+      </w:r>
+      <w:proofErr w:type="spellStart"/>
+      <w:r>
+        <w:t>ts</w:t>
+      </w:r>
+      <w:proofErr w:type="spellEnd"/>
+      <w:r>
+        <w:t>, --</w:t>
+      </w:r>
+      <w:proofErr w:type="spellStart"/>
+      <w:r>
+        <w:t>target_size</w:t>
+      </w:r>
+      <w:proofErr w:type="spellEnd"/>
+      <w:r>
+        <w:t xml:space="preserve">: Whether to set all input images to have a single constant input dimension before inference. String, True or False. This option serves the same purpose as </w:t>
+      </w:r>
+      <w:proofErr w:type="spellStart"/>
+      <w:r>
+        <w:t>new_</w:t>
+      </w:r>
+      <w:r>
+        <w:t>spacing</w:t>
+      </w:r>
+      <w:proofErr w:type="spellEnd"/>
+      <w:r>
+        <w:t xml:space="preserve"> but</w:t>
+      </w:r>
+      <w:r>
+        <w:t xml:space="preserve"> allows for more transparent behavior and consistent operation. If True, the algorithm will use target</w:t>
+      </w:r>
+      <w:r>
+        <w:t>-</w:t>
+      </w:r>
+      <w:r>
+        <w:t>size</w:t>
+      </w:r>
+      <w:r>
+        <w:t xml:space="preserve"> based</w:t>
+      </w:r>
+      <w:r>
+        <w:t xml:space="preserve"> </w:t>
+      </w:r>
+      <w:r>
+        <w:t xml:space="preserve">resampling instead of new-spacing based resampling. In target-size based resampling, one number is provided to a function. That function sets one dimension of an input image to that value. The second dimension is set to preserve the aspect ratio of the input image. The number of slices is not adjusted. This is the recommended mode of image resampling </w:t>
+      </w:r>
+      <w:r>
+        <w:t>currently</w:t>
+      </w:r>
+      <w:r>
+        <w:t>.</w:t>
+      </w:r>
+    </w:p>
+    <w:p>
+      <w:r>
         <w:lastRenderedPageBreak/>
-        <w:t>EX: -is 32</w:t>
+        <w:t>EX: -</w:t>
+      </w:r>
+      <w:proofErr w:type="spellStart"/>
+      <w:r>
+        <w:t>ts</w:t>
+      </w:r>
+      <w:proofErr w:type="spellEnd"/>
+      <w:r>
+        <w:t xml:space="preserve"> True</w:t>
       </w:r>
     </w:p>
     <w:p/>
     <w:p>
+      <w:r>
+        <w:t>-cs, --</w:t>
+      </w:r>
+      <w:proofErr w:type="spellStart"/>
+      <w:r>
+        <w:t>constant_size</w:t>
+      </w:r>
+      <w:proofErr w:type="spellEnd"/>
+      <w:r>
+        <w:t xml:space="preserve">: Size to which all input images should be adjusted before </w:t>
+      </w:r>
+      <w:r>
+        <w:t xml:space="preserve">they are sent to inference. </w:t>
+      </w:r>
+      <w:r>
+        <w:t>Three integers</w:t>
+      </w:r>
+      <w:r>
+        <w:t>, [</w:t>
+      </w:r>
+      <w:proofErr w:type="gramStart"/>
+      <w:r>
+        <w:t>1,inf</w:t>
+      </w:r>
+      <w:proofErr w:type="gramEnd"/>
+      <w:r>
+        <w:t>)</w:t>
+      </w:r>
+      <w:r>
+        <w:t xml:space="preserve">. An alternative method of increasing the size of images to ensure successful patching. </w:t>
+      </w:r>
+      <w:r>
+        <w:t xml:space="preserve">Determines the </w:t>
+      </w:r>
+      <w:r>
+        <w:t>dimensions to which images will be resampled for inference</w:t>
+      </w:r>
+      <w:r>
+        <w:t xml:space="preserve">. </w:t>
+      </w:r>
+      <w:r>
+        <w:t>The second input dimension is adjusted such that aspect ratio will be preserved</w:t>
+      </w:r>
+      <w:r>
+        <w:t>. It is generally recommended to set this value to roughly twice the image patch size defined by the model of choice. It is also recommended that the value not be below the largest dimension of any input image.</w:t>
+      </w:r>
+    </w:p>
+    <w:p>
+      <w:r>
+        <w:t>EX: -cs 256</w:t>
+      </w:r>
+      <w:r>
+        <w:t xml:space="preserve"> 256 17</w:t>
+      </w:r>
+    </w:p>
+    <w:p/>
+    <w:p>
+      <w:r>
+        <w:t>-</w:t>
+      </w:r>
+      <w:proofErr w:type="spellStart"/>
+      <w:r>
+        <w:t>ufp</w:t>
+      </w:r>
+      <w:proofErr w:type="spellEnd"/>
+      <w:r>
+        <w:t>, --</w:t>
+      </w:r>
+      <w:proofErr w:type="spellStart"/>
+      <w:r>
+        <w:t>use_frac_patch</w:t>
+      </w:r>
+      <w:proofErr w:type="spellEnd"/>
+      <w:r>
+        <w:t xml:space="preserve">: Whether to </w:t>
+      </w:r>
+      <w:r>
+        <w:t xml:space="preserve">define patch size as a fraction of input image size. </w:t>
+      </w:r>
+      <w:r>
+        <w:t>Boolean</w:t>
+      </w:r>
+      <w:r>
+        <w:t>. If true, enables use of fractional patch sizes. Fractional patch sizing is an alternative to the traditional user-defined patch size. If the model was trained using fractional patch size, then this value should be set to true.</w:t>
+      </w:r>
+    </w:p>
+    <w:p>
+      <w:r>
+        <w:t>EX: -</w:t>
+      </w:r>
+      <w:proofErr w:type="spellStart"/>
+      <w:r>
+        <w:t>ufp</w:t>
+      </w:r>
+      <w:proofErr w:type="spellEnd"/>
+      <w:r>
+        <w:t xml:space="preserve"> True</w:t>
+      </w:r>
+    </w:p>
+    <w:p/>
+    <w:p>
+      <w:r>
+        <w:t>-</w:t>
+      </w:r>
+      <w:proofErr w:type="spellStart"/>
+      <w:r>
+        <w:t>fp</w:t>
+      </w:r>
+      <w:proofErr w:type="spellEnd"/>
+      <w:r>
+        <w:t>, --</w:t>
+      </w:r>
+      <w:proofErr w:type="spellStart"/>
+      <w:r>
+        <w:t>frac_patch</w:t>
+      </w:r>
+      <w:proofErr w:type="spellEnd"/>
+      <w:r>
+        <w:t xml:space="preserve">: Dimension of images patches on which inference is run, as a fraction of resampled input image dimensions. Float, (0,1). </w:t>
+      </w:r>
+      <w:r>
+        <w:t xml:space="preserve">This value is defined by the model used for inference. This value is only checked if </w:t>
+      </w:r>
+      <w:proofErr w:type="spellStart"/>
+      <w:r>
+        <w:t>use_frac_patch</w:t>
+      </w:r>
+      <w:proofErr w:type="spellEnd"/>
+      <w:r>
+        <w:t xml:space="preserve"> is true.</w:t>
+      </w:r>
+      <w:r>
+        <w:t xml:space="preserve"> Currently, this value is not essential, and input dimension information is input via </w:t>
+      </w:r>
+      <w:proofErr w:type="spellStart"/>
+      <w:r>
+        <w:t>image_patch</w:t>
+      </w:r>
+      <w:proofErr w:type="spellEnd"/>
+      <w:r>
+        <w:t xml:space="preserve"> -</w:t>
+      </w:r>
+      <w:proofErr w:type="spellStart"/>
+      <w:r>
+        <w:t>ip</w:t>
+      </w:r>
+      <w:proofErr w:type="spellEnd"/>
+      <w:r>
+        <w:t>.</w:t>
+      </w:r>
+    </w:p>
+    <w:p/>
+    <w:p>
+      <w:r>
+        <w:t>-fs, --</w:t>
+      </w:r>
+      <w:proofErr w:type="spellStart"/>
+      <w:r>
+        <w:t>frac_stri</w:t>
+      </w:r>
+      <w:r>
+        <w:t>d</w:t>
+      </w:r>
+      <w:r>
+        <w:t>e</w:t>
+      </w:r>
+      <w:proofErr w:type="spellEnd"/>
+      <w:r>
+        <w:t>:</w:t>
+      </w:r>
+      <w:r>
+        <w:t xml:space="preserve"> </w:t>
+      </w:r>
+      <w:r>
+        <w:t>Distance neighboring image patches translate within a slice as a fraction of resampled input image dimensions. Float, (0,1). This value defines the amount of overlap neighboring patches will have. On average, we have seen that increasing overlap leads to increasing performance. Correspondingly, increasing overlap will also increase inference time. Common fractional stride values are 0.75, 0.5, and 0.25.</w:t>
+      </w:r>
+    </w:p>
+    <w:p/>
+    <w:p>
       <w:pPr>
         <w:pStyle w:val="Heading2"/>
       </w:pPr>
-      <w:bookmarkStart w:id="21" w:name="_Toc98850824"/>
-      <w:r>
-        <w:t>Image Preprocessing Options – Mode 2</w:t>
-      </w:r>
-      <w:bookmarkEnd w:id="21"/>
-    </w:p>
-    <w:p>
-      <w:r>
-        <w:t>-</w:t>
-      </w:r>
-      <w:proofErr w:type="spellStart"/>
-      <w:r>
-        <w:t>ts</w:t>
-      </w:r>
-      <w:proofErr w:type="spellEnd"/>
-      <w:r>
-        <w:t>, --</w:t>
-      </w:r>
-      <w:proofErr w:type="spellStart"/>
-      <w:r>
-        <w:t>target_size</w:t>
-      </w:r>
-      <w:proofErr w:type="spellEnd"/>
-      <w:r>
-        <w:t xml:space="preserve">: Whether to set all input images to have a single constant input dimension before inference. String, True or False. This option serves the same purpose as </w:t>
-      </w:r>
-      <w:proofErr w:type="spellStart"/>
-      <w:r>
-        <w:t>new_</w:t>
-      </w:r>
-      <w:r>
-        <w:t>spacing</w:t>
-      </w:r>
-      <w:proofErr w:type="spellEnd"/>
-      <w:r>
-        <w:t xml:space="preserve"> but</w:t>
-      </w:r>
-      <w:r>
-        <w:t xml:space="preserve"> allows for more transparent behavior and consistent operation. If True, the algorithm will use target</w:t>
-      </w:r>
-      <w:r>
-        <w:t>-</w:t>
-      </w:r>
-      <w:r>
-        <w:t>size</w:t>
-      </w:r>
-      <w:r>
-        <w:t xml:space="preserve"> based</w:t>
-      </w:r>
-      <w:r>
-        <w:t xml:space="preserve"> </w:t>
-      </w:r>
-      <w:r>
-        <w:t xml:space="preserve">resampling instead of new-spacing based resampling. In target-size based resampling, one number is provided to a function. That function sets one dimension of an input image to that value. The second dimension is set to preserve the aspect ratio of the input image. The number of slices is not adjusted. This is the recommended mode of image resampling </w:t>
-      </w:r>
-      <w:r>
-        <w:t>currently</w:t>
-      </w:r>
-      <w:r>
-        <w:t>.</w:t>
-      </w:r>
-    </w:p>
-    <w:p>
-      <w:r>
-        <w:t>EX: -</w:t>
-      </w:r>
-      <w:proofErr w:type="spellStart"/>
-      <w:r>
-        <w:t>ts</w:t>
-      </w:r>
-      <w:proofErr w:type="spellEnd"/>
-      <w:r>
-        <w:t xml:space="preserve"> True</w:t>
-      </w:r>
-    </w:p>
-    <w:p/>
-    <w:p>
-      <w:r>
-        <w:t>-cs, --</w:t>
-      </w:r>
-      <w:proofErr w:type="spellStart"/>
-      <w:r>
-        <w:t>constant_size</w:t>
-      </w:r>
-      <w:proofErr w:type="spellEnd"/>
-      <w:r>
-        <w:t xml:space="preserve">: Size to which all input images should be adjusted before </w:t>
-      </w:r>
-      <w:r>
-        <w:t xml:space="preserve">they are sent to inference. </w:t>
-      </w:r>
-      <w:r>
-        <w:t>Three integers</w:t>
-      </w:r>
-      <w:r>
-        <w:t>, [</w:t>
-      </w:r>
-      <w:proofErr w:type="gramStart"/>
-      <w:r>
-        <w:t>1,inf</w:t>
-      </w:r>
-      <w:proofErr w:type="gramEnd"/>
-      <w:r>
-        <w:t>)</w:t>
-      </w:r>
-      <w:r>
-        <w:t xml:space="preserve">. An alternative method of increasing the size of images to ensure successful patching. </w:t>
-      </w:r>
-      <w:r>
-        <w:t xml:space="preserve">Determines the </w:t>
-      </w:r>
-      <w:r>
-        <w:t>dimensions to which images will be resampled for inference</w:t>
+      <w:bookmarkStart w:id="22" w:name="_Toc98850825"/>
+      <w:r>
+        <w:t>Quality Check Options</w:t>
+      </w:r>
+      <w:bookmarkEnd w:id="22"/>
+    </w:p>
+    <w:p>
+      <w:r>
+        <w:t>-qc, --</w:t>
+      </w:r>
+      <w:proofErr w:type="spellStart"/>
+      <w:r>
+        <w:t>quality_checks</w:t>
+      </w:r>
+      <w:proofErr w:type="spellEnd"/>
+      <w:r>
+        <w:t>: Whether to perform by-slice quality checks</w:t>
       </w:r>
       <w:r>
         <w:t xml:space="preserve">. </w:t>
       </w:r>
       <w:r>
-        <w:t>The second input dimension is adjusted such that aspect ratio will be preserved</w:t>
-      </w:r>
-      <w:r>
-        <w:t>. It is generally recommended to set this value to roughly twice the image patch size defined by the model of choice. It is also recommended that the value not be below the largest dimension of any input image.</w:t>
-      </w:r>
-    </w:p>
-    <w:p>
-      <w:r>
-        <w:t>EX: -cs 256</w:t>
-      </w:r>
-      <w:r>
-        <w:t xml:space="preserve"> 256 17</w:t>
-      </w:r>
-    </w:p>
-    <w:p/>
-    <w:p>
-      <w:r>
-        <w:t>-</w:t>
-      </w:r>
-      <w:proofErr w:type="spellStart"/>
-      <w:r>
-        <w:t>ufp</w:t>
-      </w:r>
-      <w:proofErr w:type="spellEnd"/>
-      <w:r>
-        <w:t>, --</w:t>
-      </w:r>
-      <w:proofErr w:type="spellStart"/>
-      <w:r>
-        <w:t>use_frac_patch</w:t>
-      </w:r>
-      <w:proofErr w:type="spellEnd"/>
-      <w:r>
-        <w:t xml:space="preserve">: Whether to </w:t>
-      </w:r>
-      <w:r>
-        <w:t xml:space="preserve">define patch size as a fraction of input image size. </w:t>
-      </w:r>
-      <w:r>
-        <w:t>Boolean</w:t>
-      </w:r>
-      <w:r>
-        <w:t>. If true, enables use of fractional patch sizes. Fractional patch sizing is an alternative to the traditional user-defined patch size. If the model was trained using fractional patch size, then this value should be set to true.</w:t>
-      </w:r>
-    </w:p>
-    <w:p>
-      <w:r>
-        <w:t>EX: -</w:t>
-      </w:r>
-      <w:proofErr w:type="spellStart"/>
-      <w:r>
-        <w:t>ufp</w:t>
-      </w:r>
-      <w:proofErr w:type="spellEnd"/>
-      <w:r>
-        <w:t xml:space="preserve"> True</w:t>
-      </w:r>
-    </w:p>
-    <w:p/>
-    <w:p>
-      <w:r>
-        <w:t>-</w:t>
-      </w:r>
-      <w:proofErr w:type="spellStart"/>
-      <w:r>
-        <w:t>fp</w:t>
-      </w:r>
-      <w:proofErr w:type="spellEnd"/>
-      <w:r>
-        <w:t>, --</w:t>
-      </w:r>
-      <w:proofErr w:type="spellStart"/>
-      <w:r>
-        <w:t>frac_patch</w:t>
-      </w:r>
-      <w:proofErr w:type="spellEnd"/>
-      <w:r>
-        <w:t xml:space="preserve">: Dimension of images patches on which inference is run, as a fraction of resampled input image dimensions. Float, (0,1). </w:t>
-      </w:r>
-      <w:r>
-        <w:t xml:space="preserve">This value is defined by the model used for inference. This value is only checked if </w:t>
-      </w:r>
-      <w:proofErr w:type="spellStart"/>
-      <w:r>
-        <w:t>use_frac_patch</w:t>
-      </w:r>
-      <w:proofErr w:type="spellEnd"/>
-      <w:r>
-        <w:t xml:space="preserve"> is true.</w:t>
-      </w:r>
-      <w:r>
-        <w:t xml:space="preserve"> Currently, this value is not essential, and input dimension information is input via </w:t>
-      </w:r>
-      <w:proofErr w:type="spellStart"/>
-      <w:r>
-        <w:t>image_patch</w:t>
-      </w:r>
-      <w:proofErr w:type="spellEnd"/>
-      <w:r>
-        <w:t xml:space="preserve"> -</w:t>
-      </w:r>
-      <w:proofErr w:type="spellStart"/>
-      <w:r>
-        <w:t>ip</w:t>
-      </w:r>
-      <w:proofErr w:type="spellEnd"/>
-      <w:r>
-        <w:t>.</w:t>
-      </w:r>
-    </w:p>
-    <w:p/>
-    <w:p>
-      <w:r>
-        <w:t>-fs, --</w:t>
-      </w:r>
-      <w:proofErr w:type="spellStart"/>
-      <w:r>
-        <w:t>frac_stri</w:t>
-      </w:r>
-      <w:r>
-        <w:t>d</w:t>
-      </w:r>
-      <w:r>
-        <w:t>e</w:t>
-      </w:r>
-      <w:proofErr w:type="spellEnd"/>
-      <w:r>
-        <w:t>:</w:t>
-      </w:r>
-      <w:r>
-        <w:t xml:space="preserve"> </w:t>
-      </w:r>
-      <w:r>
-        <w:t>Distance neighboring image patches translate within a slice as a fraction of resampled input image dimensions. Float, (0,1). This value defines the amount of overlap neighboring patches will have. On average, we have seen that increasing overlap leads to increasing performance. Correspondingly, increasing overlap will also increase inference time. Common fractional stride values are 0.75, 0.5, and 0.25.</w:t>
-      </w:r>
-    </w:p>
-    <w:p/>
-    <w:p>
-      <w:pPr>
-        <w:pStyle w:val="Heading2"/>
-      </w:pPr>
-      <w:bookmarkStart w:id="22" w:name="_Toc98850825"/>
-      <w:r>
-        <w:t>Quality Check Options</w:t>
-      </w:r>
-      <w:bookmarkEnd w:id="22"/>
-    </w:p>
-    <w:p>
-      <w:r>
-        <w:t>-qc, --</w:t>
-      </w:r>
-      <w:proofErr w:type="spellStart"/>
-      <w:r>
-        <w:t>quality_checks</w:t>
-      </w:r>
-      <w:proofErr w:type="spellEnd"/>
-      <w:r>
-        <w:t>: Whether to perform by-slice quality checks</w:t>
-      </w:r>
-      <w:r>
-        <w:t xml:space="preserve">. </w:t>
-      </w:r>
-      <w:r>
         <w:t>Boolean.</w:t>
       </w:r>
       <w:r>
-        <w:t xml:space="preserve"> If true, the program will save quality_checks.txt inside the input dataset directory. It contains a list of slices that </w:t>
-      </w:r>
-      <w:r>
-        <w:lastRenderedPageBreak/>
-        <w:t>have been algorithmically determined to be worthy of manual review. It contains the filename, the slice number, and what caused the flag to be raised.</w:t>
+        <w:t xml:space="preserve"> If true, the program will save quality_checks.txt inside the input dataset directory. It contains a list of slices that have been algorithmically determined to be worthy of manual review. It contains the filename, the slice number, and what caused the flag to be raised.</w:t>
       </w:r>
     </w:p>
     <w:p>

</xml_diff>

<commit_message>
Update user_guide with Windows commands for demo2
</commit_message>
<xml_diff>
--- a/user_guide_inference.docx
+++ b/user_guide_inference.docx
@@ -1834,6 +1834,34 @@
       </w:r>
       <w:proofErr w:type="spellEnd"/>
     </w:p>
+    <w:p>
+      <w:pPr>
+        <w:pStyle w:val="ListParagraph"/>
+        <w:numPr>
+          <w:ilvl w:val="0"/>
+          <w:numId w:val="16"/>
+        </w:numPr>
+      </w:pPr>
+      <w:r>
+        <w:t xml:space="preserve">As long as the </w:t>
+      </w:r>
+      <w:proofErr w:type="spellStart"/>
+      <w:r>
+        <w:t>conda</w:t>
+      </w:r>
+      <w:proofErr w:type="spellEnd"/>
+      <w:r>
+        <w:t xml:space="preserve"> environment ssif-aim2-demo2 is active, it is possible to run inference from any directory using the command prefix as follows, specifying the input type and input location as needed:</w:t>
+      </w:r>
+    </w:p>
+    <w:p>
+      <w:pPr>
+        <w:pStyle w:val="ListParagraph"/>
+      </w:pPr>
+      <w:r>
+        <w:t>python -m seg-for-4modalities.segment_brain</w:t>
+      </w:r>
+    </w:p>
     <w:p/>
     <w:p>
       <w:pPr>
@@ -2073,16 +2101,13 @@
         </w:numPr>
       </w:pPr>
       <w:r>
+        <w:lastRenderedPageBreak/>
         <w:t>Local docker image</w:t>
       </w:r>
     </w:p>
     <w:p>
       <w:r>
-        <w:t xml:space="preserve">The primary goal is to run inference on MRI scans from three mice included in the package: two from Jax, one from UF. There are a total of 11 scans. The dataset includes masks output from the default set of parameters, to provide an idea of what the final output should look like. </w:t>
-      </w:r>
-      <w:r>
-        <w:lastRenderedPageBreak/>
-        <w:t xml:space="preserve">Running clean_test_dataset.sh will reset </w:t>
+        <w:t xml:space="preserve">The primary goal is to run inference on MRI scans from three mice included in the package: two from Jax, one from UF. There are a total of 11 scans. The dataset includes masks output from the default set of parameters, to provide an idea of what the final output should look like. Running clean_test_dataset.sh will reset </w:t>
       </w:r>
       <w:proofErr w:type="spellStart"/>
       <w:r>
@@ -2703,6 +2728,7 @@
       </w:pPr>
       <w:proofErr w:type="gramStart"/>
       <w:r>
+        <w:lastRenderedPageBreak/>
         <w:t>Take a look</w:t>
       </w:r>
       <w:proofErr w:type="gramEnd"/>
@@ -2759,7 +2785,6 @@
         <w:pStyle w:val="ListParagraph"/>
       </w:pPr>
       <w:r>
-        <w:lastRenderedPageBreak/>
         <w:t xml:space="preserve"> </w:t>
       </w:r>
       <w:r>
@@ -3326,6 +3351,7 @@
       </w:pPr>
       <w:bookmarkStart w:id="13" w:name="_Toc98850816"/>
       <w:r>
+        <w:lastRenderedPageBreak/>
         <w:t>Relevant Package File Structure for Inference</w:t>
       </w:r>
       <w:bookmarkEnd w:id="13"/>
@@ -3362,7 +3388,6 @@
         <w:ind w:left="1440" w:firstLine="720"/>
       </w:pPr>
       <w:r>
-        <w:lastRenderedPageBreak/>
         <w:t xml:space="preserve">   </w:t>
       </w:r>
       <w:r>
@@ -3762,7 +3787,11 @@
         <w:t xml:space="preserve"> purposes, it is assumed that the data is structed as a ‘dataset’ as defined above. Refer to the inference arguments section for other options. Second is</w:t>
       </w:r>
       <w:r>
-        <w:t xml:space="preserve"> the location of the dataset you would like to run inference on. All other options are not </w:t>
+        <w:t xml:space="preserve"> the location of the dataset you would </w:t>
+      </w:r>
+      <w:r>
+        <w:lastRenderedPageBreak/>
+        <w:t xml:space="preserve">like to run inference on. All other options are not </w:t>
       </w:r>
       <w:r>
         <w:t>required and</w:t>
@@ -3774,11 +3803,7 @@
         <w:t>remain</w:t>
       </w:r>
       <w:r>
-        <w:t xml:space="preserve"> at their default values unless otherwise specified. Ensure that the ‘/’ after the dataset name has been removed. It is possible that leaving it in will cause an error. It is recommended that the dataset directory </w:t>
-      </w:r>
-      <w:r>
-        <w:lastRenderedPageBreak/>
-        <w:t xml:space="preserve">be backed up before running inference. Although the program will create a </w:t>
+        <w:t xml:space="preserve"> at their default values unless otherwise specified. Ensure that the ‘/’ after the dataset name has been removed. It is possible that leaving it in will cause an error. It is recommended that the dataset directory be backed up before running inference. Although the program will create a </w:t>
       </w:r>
       <w:r>
         <w:t>backup of the raw data file before it runs, thus limiting data loss, the files left behind in case of a crash will not be conveniently placed to run again.</w:t>
@@ -4082,6 +4107,7 @@
     </w:p>
     <w:p>
       <w:r>
+        <w:lastRenderedPageBreak/>
         <w:t>The directory of interest should only contain all .</w:t>
       </w:r>
       <w:proofErr w:type="spellStart"/>
@@ -4111,11 +4137,7 @@
       </w:r>
       <w:proofErr w:type="spellEnd"/>
       <w:r>
-        <w:t xml:space="preserve"> file can be named whatever is most convenient for the user – that name will be used as a base for </w:t>
-      </w:r>
-      <w:r>
-        <w:lastRenderedPageBreak/>
-        <w:t>creating all other output files. All output files will be found in the directory of interest after inference.</w:t>
+        <w:t xml:space="preserve"> file can be named whatever is most convenient for the user – that name will be used as a base for creating all other output files. All output files will be found in the directory of interest after inference.</w:t>
       </w:r>
     </w:p>
     <w:p>
@@ -4474,7 +4496,11 @@
       </w:r>
       <w:proofErr w:type="spellEnd"/>
       <w:r>
-        <w:t>: Which binarization method to use to go from inference on multiple patches to final binary mask. Boolean. If True, the final mask will be created in the following way. Each pixel in the final image has assigned to it a likelihood value. That likelihood value is the mean value of the likelihood for that pixel in each small patch containing that pixel. If False, instead of the mean value we take the maximum value. It is highly recommended to use True, as choosing the max value often leads to categorizing more pixels as brain than should be. The difference is particularly evident in regions distant from the true brain.</w:t>
+        <w:t xml:space="preserve">: Which binarization method to use to go from inference on multiple patches to final binary mask. Boolean. If True, the final mask will be created in the following way. Each pixel in the final image has assigned to it a likelihood value. That likelihood value is the mean value of the likelihood for that pixel in each small patch containing that pixel. If False, instead of the mean value we take the maximum value. It is highly recommended to </w:t>
+      </w:r>
+      <w:r>
+        <w:lastRenderedPageBreak/>
+        <w:t>use True, as choosing the max value often leads to categorizing more pixels as brain than should be. The difference is particularly evident in regions distant from the true brain.</w:t>
       </w:r>
     </w:p>
     <w:p>
@@ -4681,232 +4707,236 @@
       </w:r>
       <w:proofErr w:type="spellEnd"/>
       <w:r>
-        <w:t>: Whether to perform z-axis correction on input images before inference. String, either True or False. If true, z-axis correction will be performed on raw images before inference. Z-Axis correction roughly determines brain region in all slices, then normalized intensity by slice such that the mean intensity in the preliminarily selected brain region is a constant. If Z-Axis corrections are to be applied, inference will take around twice as long, as inference is being run twice: once to determine a rough brain region for z-axis correction, once to create the final mask. If Z-Axis corrections are applied, additional output files will be created.</w:t>
+        <w:t xml:space="preserve">: Whether to perform z-axis correction on input images before inference. String, either True or False. If true, z-axis correction will be performed on raw images before inference. Z-Axis correction roughly determines brain region in all slices, then normalized intensity by slice such that the mean intensity in the preliminarily selected brain region is a constant. If Z-Axis corrections are to be applied, inference will take around twice as long, as inference is being run twice: once to determine a rough brain region for z-axis correction, once </w:t>
+      </w:r>
+      <w:r>
+        <w:lastRenderedPageBreak/>
+        <w:t>to create the final mask. If Z-Axis corrections are applied, additional output files will be created.</w:t>
       </w:r>
       <w:r>
         <w:t xml:space="preserve"> The additional output files are the preliminary mask created to determine rough brain region for Z-Axis correction and its corresponding likelihood map, a </w:t>
       </w:r>
       <w:r>
-        <w:t xml:space="preserve">plot of the intensity by slice before </w:t>
+        <w:t>plot of the intensity by slice before and after Z-Axis correction, and the Z-Axis corrected data file. Use Z-Axis correction if there is a large difference in intensity between slices in a single image.</w:t>
+      </w:r>
+    </w:p>
+    <w:p>
+      <w:r>
+        <w:t>EX: -</w:t>
+      </w:r>
+      <w:proofErr w:type="spellStart"/>
+      <w:r>
+        <w:t>zc</w:t>
+      </w:r>
+      <w:proofErr w:type="spellEnd"/>
+      <w:r>
+        <w:t xml:space="preserve"> True</w:t>
+      </w:r>
+    </w:p>
+    <w:p/>
+    <w:p>
+      <w:r>
+        <w:t>-</w:t>
+      </w:r>
+      <w:proofErr w:type="spellStart"/>
+      <w:r>
+        <w:t>yc</w:t>
+      </w:r>
+      <w:proofErr w:type="spellEnd"/>
+      <w:r>
+        <w:t>, --</w:t>
+      </w:r>
+      <w:proofErr w:type="spellStart"/>
+      <w:r>
+        <w:t>y_axis_correction</w:t>
+      </w:r>
+      <w:proofErr w:type="spellEnd"/>
+      <w:r>
+        <w:t>: Whether to apply Y-Axis correction to raw images before inference or not. String, True or False. If True, Y-axis corrections will be applied to raw images before inference. Y-Axis correction normalizes image intensity within a single slice along the vertical axis. Applying Z-axis corrections should not radically increase computation time. If Y-Axis corrections are applied, additional output files will be created. Those additional output files are the mask used to select pixel to apply Y-axis correction to (if applicable), and the Y-Axis corrected data file. Use Y-Axis correction if there is a dip in intensity across individual slices along the vertical axis.</w:t>
+      </w:r>
+    </w:p>
+    <w:p>
+      <w:r>
+        <w:t>EX: -</w:t>
+      </w:r>
+      <w:proofErr w:type="spellStart"/>
+      <w:r>
+        <w:t>yc</w:t>
+      </w:r>
+      <w:proofErr w:type="spellEnd"/>
+      <w:r>
+        <w:t xml:space="preserve"> True</w:t>
+      </w:r>
+    </w:p>
+    <w:p/>
+    <w:p>
+      <w:r>
+        <w:t>-</w:t>
+      </w:r>
+      <w:proofErr w:type="spellStart"/>
+      <w:r>
+        <w:t>ym</w:t>
+      </w:r>
+      <w:proofErr w:type="spellEnd"/>
+      <w:r>
+        <w:t>, --</w:t>
+      </w:r>
+      <w:proofErr w:type="spellStart"/>
+      <w:r>
+        <w:t>y_axis_mask</w:t>
+      </w:r>
+      <w:proofErr w:type="spellEnd"/>
+      <w:r>
+        <w:t xml:space="preserve">: Whether to use a mask to determine approximate foreground areas before applying Y-Axis corrections. </w:t>
+      </w:r>
+      <w:r>
+        <w:t>Boolean</w:t>
+      </w:r>
+      <w:r>
+        <w:t xml:space="preserve">. This option is only relevant if Y-Axis corrections have been enabled. If True, Y-Axis corrections will only be applied to the foreground of an image, estimated by Otsu binarization. It is possible that this could reduce the increase of noise due to applying Y-Axis corrections to low signal regions outside the brain. </w:t>
+      </w:r>
+    </w:p>
+    <w:p>
+      <w:r>
+        <w:t>EX: -</w:t>
+      </w:r>
+      <w:proofErr w:type="spellStart"/>
+      <w:r>
+        <w:t>ym</w:t>
+      </w:r>
+      <w:proofErr w:type="spellEnd"/>
+      <w:r>
+        <w:t xml:space="preserve"> True</w:t>
+      </w:r>
+    </w:p>
+    <w:p/>
+    <w:p>
+      <w:r>
+        <w:t>-</w:t>
+      </w:r>
+      <w:proofErr w:type="spellStart"/>
+      <w:r>
+        <w:t>nt</w:t>
+      </w:r>
+      <w:proofErr w:type="spellEnd"/>
+      <w:r>
+        <w:t>, --</w:t>
+      </w:r>
+      <w:proofErr w:type="spellStart"/>
+      <w:r>
+        <w:t>normalization_mode</w:t>
+      </w:r>
+      <w:proofErr w:type="spellEnd"/>
+      <w:r>
+        <w:t>: Determines which normalization mode raw data should be subjected to before being input into inference mechanism. String, either ‘</w:t>
+      </w:r>
+      <w:proofErr w:type="spellStart"/>
+      <w:r>
+        <w:t>by_slice</w:t>
+      </w:r>
+      <w:proofErr w:type="spellEnd"/>
+      <w:r>
+        <w:t>’ or ‘</w:t>
+      </w:r>
+      <w:proofErr w:type="spellStart"/>
+      <w:r>
+        <w:t>by_image</w:t>
+      </w:r>
+      <w:proofErr w:type="spellEnd"/>
+      <w:r>
+        <w:t>’. When image data is input into neural networks, it is normalized to the range [0,1]. Since we are working with 2D slices of 3D data, there are two schemes by which that normalization can occur, either over the entire 3D image or over each 2D slice.</w:t>
+      </w:r>
+      <w:r>
+        <w:t xml:space="preserve"> If ‘</w:t>
+      </w:r>
+      <w:proofErr w:type="spellStart"/>
+      <w:r>
+        <w:t>by_image</w:t>
+      </w:r>
+      <w:proofErr w:type="spellEnd"/>
+      <w:r>
+        <w:t>’ is set, the model will normalize an entire 3D image. If ‘</w:t>
+      </w:r>
+      <w:proofErr w:type="spellStart"/>
+      <w:r>
+        <w:t>by_slice</w:t>
+      </w:r>
+      <w:proofErr w:type="spellEnd"/>
+      <w:r>
+        <w:t>’ is selected normalization will occur over each 2D slice. In general, models are trained using ‘</w:t>
+      </w:r>
+      <w:proofErr w:type="spellStart"/>
+      <w:r>
+        <w:t>by_image</w:t>
+      </w:r>
+      <w:proofErr w:type="spellEnd"/>
+      <w:r>
+        <w:t>’ normalization, so that mode is recommended. It is possible to use ‘</w:t>
+      </w:r>
+      <w:proofErr w:type="spellStart"/>
+      <w:r>
+        <w:t>by_slice</w:t>
+      </w:r>
+      <w:proofErr w:type="spellEnd"/>
+      <w:r>
+        <w:t>’ normalization to limit the effect of outlier pixels. In some cases, images have a small number of pixels with an intensity many standard deviations above the mean. When normalized, those large intensity pixels will squish the rest of the data very close to zero. Normalizing by slice in this case will limit this damaging effect to a single slice. By slice normalization can also serve as an alternative to Z-Axis correction. If data has vastly different intensity by slice, consider trying both.</w:t>
+      </w:r>
+    </w:p>
+    <w:p>
+      <w:r>
+        <w:t>EX: -</w:t>
+      </w:r>
+      <w:proofErr w:type="spellStart"/>
+      <w:r>
+        <w:t>nt</w:t>
+      </w:r>
+      <w:proofErr w:type="spellEnd"/>
+      <w:r>
+        <w:t xml:space="preserve"> </w:t>
+      </w:r>
+      <w:proofErr w:type="spellStart"/>
+      <w:r>
+        <w:t>by_image</w:t>
+      </w:r>
+      <w:proofErr w:type="spellEnd"/>
+    </w:p>
+    <w:p/>
+    <w:p>
+      <w:r>
+        <w:t>Universal Image Preprocessing Options</w:t>
+      </w:r>
+    </w:p>
+    <w:p>
+      <w:r>
+        <w:t>-</w:t>
+      </w:r>
+      <w:proofErr w:type="spellStart"/>
+      <w:r>
+        <w:t>ip</w:t>
+      </w:r>
+      <w:proofErr w:type="spellEnd"/>
+      <w:r>
+        <w:t>, --</w:t>
+      </w:r>
+      <w:proofErr w:type="spellStart"/>
+      <w:r>
+        <w:t>image_patch</w:t>
+      </w:r>
+      <w:proofErr w:type="spellEnd"/>
+      <w:r>
+        <w:t>: Dimensions of the image patches into which an image is broken for inference. Integer, [</w:t>
+      </w:r>
+      <w:proofErr w:type="gramStart"/>
+      <w:r>
+        <w:t>1,min</w:t>
+      </w:r>
+      <w:proofErr w:type="gramEnd"/>
+      <w:r>
+        <w:t xml:space="preserve">(Slice_Dimension-1)). This value is defined by the model to be used for inference. In general, the model filename will have some information about the image patch </w:t>
       </w:r>
       <w:r>
         <w:lastRenderedPageBreak/>
-        <w:t>and after Z-Axis correction, and the Z-Axis corrected data file. Use Z-Axis correction if there is a large difference in intensity between slices in a single image.</w:t>
-      </w:r>
-    </w:p>
-    <w:p>
-      <w:r>
-        <w:t>EX: -</w:t>
-      </w:r>
-      <w:proofErr w:type="spellStart"/>
-      <w:r>
-        <w:t>zc</w:t>
-      </w:r>
-      <w:proofErr w:type="spellEnd"/>
-      <w:r>
-        <w:t xml:space="preserve"> True</w:t>
-      </w:r>
-    </w:p>
-    <w:p/>
-    <w:p>
-      <w:r>
-        <w:t>-</w:t>
-      </w:r>
-      <w:proofErr w:type="spellStart"/>
-      <w:r>
-        <w:t>yc</w:t>
-      </w:r>
-      <w:proofErr w:type="spellEnd"/>
-      <w:r>
-        <w:t>, --</w:t>
-      </w:r>
-      <w:proofErr w:type="spellStart"/>
-      <w:r>
-        <w:t>y_axis_correction</w:t>
-      </w:r>
-      <w:proofErr w:type="spellEnd"/>
-      <w:r>
-        <w:t>: Whether to apply Y-Axis correction to raw images before inference or not. String, True or False. If True, Y-axis corrections will be applied to raw images before inference. Y-Axis correction normalizes image intensity within a single slice along the vertical axis. Applying Z-axis corrections should not radically increase computation time. If Y-Axis corrections are applied, additional output files will be created. Those additional output files are the mask used to select pixel to apply Y-axis correction to (if applicable), and the Y-Axis corrected data file. Use Y-Axis correction if there is a dip in intensity across individual slices along the vertical axis.</w:t>
-      </w:r>
-    </w:p>
-    <w:p>
-      <w:r>
-        <w:t>EX: -</w:t>
-      </w:r>
-      <w:proofErr w:type="spellStart"/>
-      <w:r>
-        <w:t>yc</w:t>
-      </w:r>
-      <w:proofErr w:type="spellEnd"/>
-      <w:r>
-        <w:t xml:space="preserve"> True</w:t>
-      </w:r>
-    </w:p>
-    <w:p/>
-    <w:p>
-      <w:r>
-        <w:t>-</w:t>
-      </w:r>
-      <w:proofErr w:type="spellStart"/>
-      <w:r>
-        <w:t>ym</w:t>
-      </w:r>
-      <w:proofErr w:type="spellEnd"/>
-      <w:r>
-        <w:t>, --</w:t>
-      </w:r>
-      <w:proofErr w:type="spellStart"/>
-      <w:r>
-        <w:t>y_axis_mask</w:t>
-      </w:r>
-      <w:proofErr w:type="spellEnd"/>
-      <w:r>
-        <w:t xml:space="preserve">: Whether to use a mask to determine approximate foreground areas before applying Y-Axis corrections. </w:t>
-      </w:r>
-      <w:r>
-        <w:t>Boolean</w:t>
-      </w:r>
-      <w:r>
-        <w:t xml:space="preserve">. This option is only relevant if Y-Axis corrections have been enabled. If True, Y-Axis corrections will only be applied to the foreground of an image, estimated by Otsu binarization. It is possible that this could reduce the increase of noise due to applying Y-Axis corrections to low signal regions outside the brain. </w:t>
-      </w:r>
-    </w:p>
-    <w:p>
-      <w:r>
-        <w:t>EX: -</w:t>
-      </w:r>
-      <w:proofErr w:type="spellStart"/>
-      <w:r>
-        <w:t>ym</w:t>
-      </w:r>
-      <w:proofErr w:type="spellEnd"/>
-      <w:r>
-        <w:t xml:space="preserve"> True</w:t>
-      </w:r>
-    </w:p>
-    <w:p/>
-    <w:p>
-      <w:r>
-        <w:t>-</w:t>
-      </w:r>
-      <w:proofErr w:type="spellStart"/>
-      <w:r>
-        <w:t>nt</w:t>
-      </w:r>
-      <w:proofErr w:type="spellEnd"/>
-      <w:r>
-        <w:t>, --</w:t>
-      </w:r>
-      <w:proofErr w:type="spellStart"/>
-      <w:r>
-        <w:t>normalization_mode</w:t>
-      </w:r>
-      <w:proofErr w:type="spellEnd"/>
-      <w:r>
-        <w:t>: Determines which normalization mode raw data should be subjected to before being input into inference mechanism. String, either ‘</w:t>
-      </w:r>
-      <w:proofErr w:type="spellStart"/>
-      <w:r>
-        <w:t>by_slice</w:t>
-      </w:r>
-      <w:proofErr w:type="spellEnd"/>
-      <w:r>
-        <w:t>’ or ‘</w:t>
-      </w:r>
-      <w:proofErr w:type="spellStart"/>
-      <w:r>
-        <w:t>by_image</w:t>
-      </w:r>
-      <w:proofErr w:type="spellEnd"/>
-      <w:r>
-        <w:t>’. When image data is input into neural networks, it is normalized to the range [0,1]. Since we are working with 2D slices of 3D data, there are two schemes by which that normalization can occur, either over the entire 3D image or over each 2D slice.</w:t>
-      </w:r>
-      <w:r>
-        <w:t xml:space="preserve"> If ‘</w:t>
-      </w:r>
-      <w:proofErr w:type="spellStart"/>
-      <w:r>
-        <w:t>by_image</w:t>
-      </w:r>
-      <w:proofErr w:type="spellEnd"/>
-      <w:r>
-        <w:t>’ is set, the model will normalize an entire 3D image. If ‘</w:t>
-      </w:r>
-      <w:proofErr w:type="spellStart"/>
-      <w:r>
-        <w:t>by_slice</w:t>
-      </w:r>
-      <w:proofErr w:type="spellEnd"/>
-      <w:r>
-        <w:t>’ is selected normalization will occur over each 2D slice. In general, models are trained using ‘</w:t>
-      </w:r>
-      <w:proofErr w:type="spellStart"/>
-      <w:r>
-        <w:t>by_image</w:t>
-      </w:r>
-      <w:proofErr w:type="spellEnd"/>
-      <w:r>
-        <w:t>’ normalization, so that mode is recommended. It is possible to use ‘</w:t>
-      </w:r>
-      <w:proofErr w:type="spellStart"/>
-      <w:r>
-        <w:t>by_slice</w:t>
-      </w:r>
-      <w:proofErr w:type="spellEnd"/>
-      <w:r>
-        <w:t>’ normalization to limit the effect of outlier pixels. In some cases, images have a small number of pixels with an intensity many standard deviations above the mean. When normalized, those large intensity pixels will squish the rest of the data very close to zero. Normalizing by slice in this case will limit this damaging effect to a single slice. By slice normalization can also serve as an alternative to Z-Axis correction. If data has vastly different intensity by slice, consider trying both.</w:t>
-      </w:r>
-    </w:p>
-    <w:p>
-      <w:r>
-        <w:t>EX: -</w:t>
-      </w:r>
-      <w:proofErr w:type="spellStart"/>
-      <w:r>
-        <w:t>nt</w:t>
-      </w:r>
-      <w:proofErr w:type="spellEnd"/>
-      <w:r>
-        <w:t xml:space="preserve"> </w:t>
-      </w:r>
-      <w:proofErr w:type="spellStart"/>
-      <w:r>
-        <w:t>by_image</w:t>
-      </w:r>
-      <w:proofErr w:type="spellEnd"/>
-    </w:p>
-    <w:p/>
-    <w:p>
-      <w:r>
-        <w:t>Universal Image Preprocessing Options</w:t>
-      </w:r>
-    </w:p>
-    <w:p>
-      <w:r>
-        <w:t>-</w:t>
-      </w:r>
-      <w:proofErr w:type="spellStart"/>
-      <w:r>
-        <w:t>ip</w:t>
-      </w:r>
-      <w:proofErr w:type="spellEnd"/>
-      <w:r>
-        <w:t>, --</w:t>
-      </w:r>
-      <w:proofErr w:type="spellStart"/>
-      <w:r>
-        <w:t>image_patch</w:t>
-      </w:r>
-      <w:proofErr w:type="spellEnd"/>
-      <w:r>
-        <w:t>: Dimensions of the image patches into which an image is broken for inference. Integer, [</w:t>
-      </w:r>
-      <w:proofErr w:type="gramStart"/>
-      <w:r>
-        <w:t>1,min</w:t>
-      </w:r>
-      <w:proofErr w:type="gramEnd"/>
-      <w:r>
-        <w:t>(Slice_Dimension-1)). This value is defined by the model to be used for inference. In general, the model filename will have some information about the image patch size used during training. The training value must be replicated here. Common values taken by image patch are 256, 128, and 64.</w:t>
+        <w:t>size used during training. The training value must be replicated here. Common values taken by image patch are 256, 128, and 64.</w:t>
       </w:r>
     </w:p>
     <w:p>
@@ -5101,7 +5131,11 @@
         <w:t xml:space="preserve"> </w:t>
       </w:r>
       <w:r>
-        <w:t xml:space="preserve">resampling instead of new-spacing based resampling. In target-size based resampling, one number is provided to a function. That function sets one dimension of an input image to that value. The second dimension is set to preserve the aspect ratio of the input image. The number of slices is not adjusted. This is the recommended mode of image resampling </w:t>
+        <w:t xml:space="preserve">resampling instead of new-spacing based resampling. In target-size based </w:t>
+      </w:r>
+      <w:r>
+        <w:lastRenderedPageBreak/>
+        <w:t xml:space="preserve">resampling, one number is provided to a function. That function sets one dimension of an input image to that value. The second dimension is set to preserve the aspect ratio of the input image. The number of slices is not adjusted. This is the recommended mode of image resampling </w:t>
       </w:r>
       <w:r>
         <w:t>currently</w:t>
@@ -5112,7 +5146,6 @@
     </w:p>
     <w:p>
       <w:r>
-        <w:lastRenderedPageBreak/>
         <w:t>EX: -</w:t>
       </w:r>
       <w:proofErr w:type="spellStart"/>

</xml_diff>